<commit_message>
whoops working on the draft of the methods for study 1 - also, lots of additional ancillary material that we didn't push until now :^(
</commit_message>
<xml_diff>
--- a/Dissertation Proposal/Restructure process/Moral Conviction Validation Framework Draft.docx
+++ b/Dissertation Proposal/Restructure process/Moral Conviction Validation Framework Draft.docx
@@ -883,56 +883,7 @@
           <w:sz w:val="24"/>
           <w:szCs w:val="24"/>
         </w:rPr>
-        <w:t>We will additionally assess appropriateness of extrapolation by assessing c</w:t>
-      </w:r>
-      <w:r>
-        <w:rPr>
-          <w:sz w:val="24"/>
-          <w:szCs w:val="24"/>
-        </w:rPr>
-        <w:t>orrelation with another</w:t>
-      </w:r>
-      <w:r>
-        <w:rPr>
-          <w:sz w:val="24"/>
-          <w:szCs w:val="24"/>
-        </w:rPr>
-        <w:t xml:space="preserve"> </w:t>
-      </w:r>
-      <w:r>
-        <w:rPr>
-          <w:sz w:val="24"/>
-          <w:szCs w:val="24"/>
-        </w:rPr>
-        <w:t>measure having an</w:t>
-      </w:r>
-      <w:r>
-        <w:rPr>
-          <w:sz w:val="24"/>
-          <w:szCs w:val="24"/>
-        </w:rPr>
-        <w:t xml:space="preserve"> </w:t>
-      </w:r>
-      <w:r>
-        <w:rPr>
-          <w:sz w:val="24"/>
-          <w:szCs w:val="24"/>
-        </w:rPr>
-        <w:t>expected relationship</w:t>
-      </w:r>
-      <w:r>
-        <w:rPr>
-          <w:sz w:val="24"/>
-          <w:szCs w:val="24"/>
-        </w:rPr>
-        <w:t xml:space="preserve"> </w:t>
-      </w:r>
-      <w:r>
-        <w:rPr>
-          <w:sz w:val="24"/>
-          <w:szCs w:val="24"/>
-        </w:rPr>
-        <w:t>(convergent</w:t>
+        <w:t>We will additionally assess appropriateness of extrapolation by assessing correlation with another measure having an expected relationship (convergent</w:t>
       </w:r>
       <w:r>
         <w:rPr>
@@ -1042,6 +993,401 @@
           <w:szCs w:val="24"/>
         </w:rPr>
         <w:t>, to affect attitude change.</w:t>
+      </w:r>
+    </w:p>
+    <w:p>
+      <w:pPr>
+        <w:rPr>
+          <w:sz w:val="24"/>
+          <w:szCs w:val="24"/>
+        </w:rPr>
+      </w:pPr>
+    </w:p>
+    <w:p>
+      <w:pPr>
+        <w:rPr>
+          <w:sz w:val="28"/>
+          <w:szCs w:val="28"/>
+        </w:rPr>
+      </w:pPr>
+      <w:r>
+        <w:rPr>
+          <w:sz w:val="28"/>
+          <w:szCs w:val="28"/>
+        </w:rPr>
+        <w:lastRenderedPageBreak/>
+        <w:t xml:space="preserve">Selected </w:t>
+      </w:r>
+      <w:r>
+        <w:rPr>
+          <w:sz w:val="28"/>
+          <w:szCs w:val="28"/>
+        </w:rPr>
+        <w:t>Items</w:t>
+      </w:r>
+      <w:r>
+        <w:rPr>
+          <w:sz w:val="28"/>
+          <w:szCs w:val="28"/>
+        </w:rPr>
+        <w:t>:</w:t>
+      </w:r>
+    </w:p>
+    <w:p>
+      <w:pPr>
+        <w:rPr>
+          <w:sz w:val="24"/>
+          <w:szCs w:val="24"/>
+        </w:rPr>
+      </w:pPr>
+      <w:r>
+        <w:rPr>
+          <w:sz w:val="24"/>
+          <w:szCs w:val="24"/>
+        </w:rPr>
+        <w:t>T</w:t>
+      </w:r>
+      <w:r>
+        <w:rPr>
+          <w:sz w:val="24"/>
+          <w:szCs w:val="24"/>
+        </w:rPr>
+        <w:t>hree items taken from Reynolds et al., 2006</w:t>
+      </w:r>
+    </w:p>
+    <w:p>
+      <w:pPr>
+        <w:pStyle w:val="ListParagraph"/>
+        <w:numPr>
+          <w:ilvl w:val="0"/>
+          <w:numId w:val="4"/>
+        </w:numPr>
+        <w:rPr>
+          <w:sz w:val="24"/>
+          <w:szCs w:val="24"/>
+        </w:rPr>
+      </w:pPr>
+      <w:r>
+        <w:rPr>
+          <w:sz w:val="24"/>
+          <w:szCs w:val="24"/>
+        </w:rPr>
+        <w:t>“There are very important ethical aspects to this situation.”</w:t>
+      </w:r>
+    </w:p>
+    <w:p>
+      <w:pPr>
+        <w:pStyle w:val="ListParagraph"/>
+        <w:numPr>
+          <w:ilvl w:val="0"/>
+          <w:numId w:val="4"/>
+        </w:numPr>
+        <w:rPr>
+          <w:sz w:val="24"/>
+          <w:szCs w:val="24"/>
+        </w:rPr>
+      </w:pPr>
+      <w:r>
+        <w:rPr>
+          <w:sz w:val="24"/>
+          <w:szCs w:val="24"/>
+        </w:rPr>
+        <w:t>“This matter clearly does not involve ethics or moral issues.”</w:t>
+      </w:r>
+    </w:p>
+    <w:p>
+      <w:pPr>
+        <w:pStyle w:val="ListParagraph"/>
+        <w:numPr>
+          <w:ilvl w:val="0"/>
+          <w:numId w:val="4"/>
+        </w:numPr>
+        <w:rPr>
+          <w:sz w:val="24"/>
+          <w:szCs w:val="24"/>
+        </w:rPr>
+      </w:pPr>
+      <w:r>
+        <w:rPr>
+          <w:sz w:val="24"/>
+          <w:szCs w:val="24"/>
+        </w:rPr>
+        <w:t>“This situation could be described as a moral issue”</w:t>
+      </w:r>
+    </w:p>
+    <w:p>
+      <w:pPr>
+        <w:rPr>
+          <w:sz w:val="24"/>
+          <w:szCs w:val="24"/>
+        </w:rPr>
+      </w:pPr>
+      <w:r>
+        <w:rPr>
+          <w:sz w:val="24"/>
+          <w:szCs w:val="24"/>
+        </w:rPr>
+        <w:t xml:space="preserve">Four items taken from </w:t>
+      </w:r>
+      <w:r>
+        <w:rPr>
+          <w:sz w:val="24"/>
+          <w:szCs w:val="24"/>
+        </w:rPr>
+        <w:t>Skitka et al., 2016: My attitude about ____ is…</w:t>
+      </w:r>
+    </w:p>
+    <w:p>
+      <w:pPr>
+        <w:pStyle w:val="ListParagraph"/>
+        <w:numPr>
+          <w:ilvl w:val="0"/>
+          <w:numId w:val="4"/>
+        </w:numPr>
+        <w:rPr>
+          <w:sz w:val="24"/>
+          <w:szCs w:val="24"/>
+        </w:rPr>
+      </w:pPr>
+      <w:r>
+        <w:rPr>
+          <w:sz w:val="24"/>
+          <w:szCs w:val="24"/>
+        </w:rPr>
+        <w:t>A reflection of my core moral beliefs and convictions.</w:t>
+      </w:r>
+    </w:p>
+    <w:p>
+      <w:pPr>
+        <w:pStyle w:val="ListParagraph"/>
+        <w:numPr>
+          <w:ilvl w:val="0"/>
+          <w:numId w:val="4"/>
+        </w:numPr>
+        <w:rPr>
+          <w:sz w:val="24"/>
+          <w:szCs w:val="24"/>
+        </w:rPr>
+      </w:pPr>
+      <w:r>
+        <w:rPr>
+          <w:sz w:val="24"/>
+          <w:szCs w:val="24"/>
+        </w:rPr>
+        <w:t>Connected to fundamental beliefs about right and wrong.</w:t>
+      </w:r>
+    </w:p>
+    <w:p>
+      <w:pPr>
+        <w:pStyle w:val="ListParagraph"/>
+        <w:numPr>
+          <w:ilvl w:val="0"/>
+          <w:numId w:val="4"/>
+        </w:numPr>
+        <w:rPr>
+          <w:sz w:val="24"/>
+          <w:szCs w:val="24"/>
+        </w:rPr>
+      </w:pPr>
+      <w:r>
+        <w:rPr>
+          <w:sz w:val="24"/>
+          <w:szCs w:val="24"/>
+        </w:rPr>
+        <w:t>A moral stance.</w:t>
+      </w:r>
+    </w:p>
+    <w:p>
+      <w:pPr>
+        <w:pStyle w:val="ListParagraph"/>
+        <w:numPr>
+          <w:ilvl w:val="0"/>
+          <w:numId w:val="4"/>
+        </w:numPr>
+        <w:rPr>
+          <w:sz w:val="24"/>
+          <w:szCs w:val="24"/>
+        </w:rPr>
+      </w:pPr>
+      <w:r>
+        <w:rPr>
+          <w:sz w:val="24"/>
+          <w:szCs w:val="24"/>
+        </w:rPr>
+        <w:t>Based on moral principles.</w:t>
+      </w:r>
+    </w:p>
+    <w:p>
+      <w:pPr>
+        <w:rPr>
+          <w:sz w:val="24"/>
+          <w:szCs w:val="24"/>
+        </w:rPr>
+      </w:pPr>
+      <w:r>
+        <w:rPr>
+          <w:sz w:val="24"/>
+          <w:szCs w:val="24"/>
+        </w:rPr>
+        <w:t>One item taken from Van Bavel et al., 2012:</w:t>
+      </w:r>
+    </w:p>
+    <w:p>
+      <w:pPr>
+        <w:pStyle w:val="ListParagraph"/>
+        <w:numPr>
+          <w:ilvl w:val="0"/>
+          <w:numId w:val="4"/>
+        </w:numPr>
+        <w:rPr>
+          <w:sz w:val="24"/>
+          <w:szCs w:val="24"/>
+        </w:rPr>
+      </w:pPr>
+      <w:r>
+        <w:rPr>
+          <w:sz w:val="24"/>
+          <w:szCs w:val="24"/>
+        </w:rPr>
+        <w:t xml:space="preserve">How morally wrong/right would it be for you to ____ ? </w:t>
+      </w:r>
+    </w:p>
+    <w:p>
+      <w:pPr>
+        <w:rPr>
+          <w:sz w:val="24"/>
+          <w:szCs w:val="24"/>
+        </w:rPr>
+      </w:pPr>
+    </w:p>
+    <w:p>
+      <w:pPr>
+        <w:rPr>
+          <w:sz w:val="24"/>
+          <w:szCs w:val="24"/>
+        </w:rPr>
+      </w:pPr>
+      <w:r>
+        <w:rPr>
+          <w:sz w:val="24"/>
+          <w:szCs w:val="24"/>
+        </w:rPr>
+        <w:t>Items 1-3 scored on a 7-point likert scale (</w:t>
+      </w:r>
+      <w:r>
+        <w:rPr>
+          <w:sz w:val="24"/>
+          <w:szCs w:val="24"/>
+        </w:rPr>
+        <w:t>0</w:t>
+      </w:r>
+      <w:r>
+        <w:rPr>
+          <w:sz w:val="24"/>
+          <w:szCs w:val="24"/>
+        </w:rPr>
+        <w:t xml:space="preserve"> = Strongly disagree, </w:t>
+      </w:r>
+      <w:r>
+        <w:rPr>
+          <w:sz w:val="24"/>
+          <w:szCs w:val="24"/>
+        </w:rPr>
+        <w:t>3</w:t>
+      </w:r>
+      <w:r>
+        <w:rPr>
+          <w:sz w:val="24"/>
+          <w:szCs w:val="24"/>
+        </w:rPr>
+        <w:t xml:space="preserve"> = Neither agree or disagree, </w:t>
+      </w:r>
+      <w:r>
+        <w:rPr>
+          <w:sz w:val="24"/>
+          <w:szCs w:val="24"/>
+        </w:rPr>
+        <w:t>6</w:t>
+      </w:r>
+      <w:r>
+        <w:rPr>
+          <w:sz w:val="24"/>
+          <w:szCs w:val="24"/>
+        </w:rPr>
+        <w:t xml:space="preserve"> = Strongly agree)</w:t>
+      </w:r>
+      <w:r>
+        <w:rPr>
+          <w:sz w:val="24"/>
+          <w:szCs w:val="24"/>
+        </w:rPr>
+        <w:t xml:space="preserve"> with the second item reverse scored.</w:t>
+      </w:r>
+    </w:p>
+    <w:p>
+      <w:pPr>
+        <w:rPr>
+          <w:sz w:val="24"/>
+          <w:szCs w:val="24"/>
+        </w:rPr>
+      </w:pPr>
+      <w:r>
+        <w:rPr>
+          <w:sz w:val="24"/>
+          <w:szCs w:val="24"/>
+        </w:rPr>
+        <w:t>Items 4-7 scored on a 7-point likert scale (0 = Not at all, 3 = Somewhat, 6 = Very much).</w:t>
+      </w:r>
+    </w:p>
+    <w:p>
+      <w:pPr>
+        <w:rPr>
+          <w:sz w:val="24"/>
+          <w:szCs w:val="24"/>
+        </w:rPr>
+      </w:pPr>
+      <w:r>
+        <w:rPr>
+          <w:sz w:val="24"/>
+          <w:szCs w:val="24"/>
+        </w:rPr>
+        <w:t>Item 8 scored on a 13-point likert scale (- 6 = Very wrong, 0 = neither wrong nor right, 6 = very right)</w:t>
+      </w:r>
+      <w:r>
+        <w:rPr>
+          <w:sz w:val="24"/>
+          <w:szCs w:val="24"/>
+        </w:rPr>
+        <w:t xml:space="preserve"> Scored as an ‘absolute value’</w:t>
+      </w:r>
+      <w:r>
+        <w:rPr>
+          <w:sz w:val="24"/>
+          <w:szCs w:val="24"/>
+        </w:rPr>
+        <w:t xml:space="preserve"> (- 6 would score the same as +6)</w:t>
+      </w:r>
+      <w:r>
+        <w:rPr>
+          <w:sz w:val="24"/>
+          <w:szCs w:val="24"/>
+        </w:rPr>
+        <w:t>.</w:t>
+      </w:r>
+    </w:p>
+    <w:p>
+      <w:pPr>
+        <w:rPr>
+          <w:sz w:val="24"/>
+          <w:szCs w:val="24"/>
+        </w:rPr>
+      </w:pPr>
+      <w:r>
+        <w:rPr>
+          <w:sz w:val="24"/>
+          <w:szCs w:val="24"/>
+        </w:rPr>
+        <w:t>Total ‘Moral Conviction’ score would be the mean of all of these items.</w:t>
       </w:r>
     </w:p>
     <w:sectPr>
@@ -1277,11 +1623,242 @@
       </w:rPr>
     </w:lvl>
   </w:abstractNum>
+  <w:abstractNum w:abstractNumId="2" w15:restartNumberingAfterBreak="0">
+    <w:nsid w:val="435D0830"/>
+    <w:multiLevelType w:val="hybridMultilevel"/>
+    <w:tmpl w:val="5E0A3CE4"/>
+    <w:lvl w:ilvl="0" w:tplc="0A2477E8">
+      <w:numFmt w:val="bullet"/>
+      <w:lvlText w:val=""/>
+      <w:lvlJc w:val="left"/>
+      <w:pPr>
+        <w:ind w:left="720" w:hanging="360"/>
+      </w:pPr>
+      <w:rPr>
+        <w:rFonts w:ascii="Symbol" w:eastAsiaTheme="minorHAnsi" w:hAnsi="Symbol" w:cstheme="minorBidi" w:hint="default"/>
+      </w:rPr>
+    </w:lvl>
+    <w:lvl w:ilvl="1" w:tplc="04090003">
+      <w:start w:val="1"/>
+      <w:numFmt w:val="bullet"/>
+      <w:lvlText w:val="o"/>
+      <w:lvlJc w:val="left"/>
+      <w:pPr>
+        <w:ind w:left="1440" w:hanging="360"/>
+      </w:pPr>
+      <w:rPr>
+        <w:rFonts w:ascii="Courier New" w:hAnsi="Courier New" w:cs="Courier New" w:hint="default"/>
+      </w:rPr>
+    </w:lvl>
+    <w:lvl w:ilvl="2" w:tplc="04090005" w:tentative="1">
+      <w:start w:val="1"/>
+      <w:numFmt w:val="bullet"/>
+      <w:lvlText w:val=""/>
+      <w:lvlJc w:val="left"/>
+      <w:pPr>
+        <w:ind w:left="2160" w:hanging="360"/>
+      </w:pPr>
+      <w:rPr>
+        <w:rFonts w:ascii="Wingdings" w:hAnsi="Wingdings" w:hint="default"/>
+      </w:rPr>
+    </w:lvl>
+    <w:lvl w:ilvl="3" w:tplc="04090001" w:tentative="1">
+      <w:start w:val="1"/>
+      <w:numFmt w:val="bullet"/>
+      <w:lvlText w:val=""/>
+      <w:lvlJc w:val="left"/>
+      <w:pPr>
+        <w:ind w:left="2880" w:hanging="360"/>
+      </w:pPr>
+      <w:rPr>
+        <w:rFonts w:ascii="Symbol" w:hAnsi="Symbol" w:hint="default"/>
+      </w:rPr>
+    </w:lvl>
+    <w:lvl w:ilvl="4" w:tplc="04090003" w:tentative="1">
+      <w:start w:val="1"/>
+      <w:numFmt w:val="bullet"/>
+      <w:lvlText w:val="o"/>
+      <w:lvlJc w:val="left"/>
+      <w:pPr>
+        <w:ind w:left="3600" w:hanging="360"/>
+      </w:pPr>
+      <w:rPr>
+        <w:rFonts w:ascii="Courier New" w:hAnsi="Courier New" w:cs="Courier New" w:hint="default"/>
+      </w:rPr>
+    </w:lvl>
+    <w:lvl w:ilvl="5" w:tplc="04090005" w:tentative="1">
+      <w:start w:val="1"/>
+      <w:numFmt w:val="bullet"/>
+      <w:lvlText w:val=""/>
+      <w:lvlJc w:val="left"/>
+      <w:pPr>
+        <w:ind w:left="4320" w:hanging="360"/>
+      </w:pPr>
+      <w:rPr>
+        <w:rFonts w:ascii="Wingdings" w:hAnsi="Wingdings" w:hint="default"/>
+      </w:rPr>
+    </w:lvl>
+    <w:lvl w:ilvl="6" w:tplc="04090001" w:tentative="1">
+      <w:start w:val="1"/>
+      <w:numFmt w:val="bullet"/>
+      <w:lvlText w:val=""/>
+      <w:lvlJc w:val="left"/>
+      <w:pPr>
+        <w:ind w:left="5040" w:hanging="360"/>
+      </w:pPr>
+      <w:rPr>
+        <w:rFonts w:ascii="Symbol" w:hAnsi="Symbol" w:hint="default"/>
+      </w:rPr>
+    </w:lvl>
+    <w:lvl w:ilvl="7" w:tplc="04090003" w:tentative="1">
+      <w:start w:val="1"/>
+      <w:numFmt w:val="bullet"/>
+      <w:lvlText w:val="o"/>
+      <w:lvlJc w:val="left"/>
+      <w:pPr>
+        <w:ind w:left="5760" w:hanging="360"/>
+      </w:pPr>
+      <w:rPr>
+        <w:rFonts w:ascii="Courier New" w:hAnsi="Courier New" w:cs="Courier New" w:hint="default"/>
+      </w:rPr>
+    </w:lvl>
+    <w:lvl w:ilvl="8" w:tplc="04090005" w:tentative="1">
+      <w:start w:val="1"/>
+      <w:numFmt w:val="bullet"/>
+      <w:lvlText w:val=""/>
+      <w:lvlJc w:val="left"/>
+      <w:pPr>
+        <w:ind w:left="6480" w:hanging="360"/>
+      </w:pPr>
+      <w:rPr>
+        <w:rFonts w:ascii="Wingdings" w:hAnsi="Wingdings" w:hint="default"/>
+      </w:rPr>
+    </w:lvl>
+  </w:abstractNum>
+  <w:abstractNum w:abstractNumId="3" w15:restartNumberingAfterBreak="0">
+    <w:nsid w:val="5B522CA6"/>
+    <w:multiLevelType w:val="hybridMultilevel"/>
+    <w:tmpl w:val="FBA82352"/>
+    <w:lvl w:ilvl="0" w:tplc="0409000F">
+      <w:start w:val="1"/>
+      <w:numFmt w:val="decimal"/>
+      <w:lvlText w:val="%1."/>
+      <w:lvlJc w:val="left"/>
+      <w:pPr>
+        <w:ind w:left="720" w:hanging="360"/>
+      </w:pPr>
+      <w:rPr>
+        <w:rFonts w:hint="default"/>
+      </w:rPr>
+    </w:lvl>
+    <w:lvl w:ilvl="1" w:tplc="04090003" w:tentative="1">
+      <w:start w:val="1"/>
+      <w:numFmt w:val="bullet"/>
+      <w:lvlText w:val="o"/>
+      <w:lvlJc w:val="left"/>
+      <w:pPr>
+        <w:ind w:left="1440" w:hanging="360"/>
+      </w:pPr>
+      <w:rPr>
+        <w:rFonts w:ascii="Courier New" w:hAnsi="Courier New" w:cs="Courier New" w:hint="default"/>
+      </w:rPr>
+    </w:lvl>
+    <w:lvl w:ilvl="2" w:tplc="04090005" w:tentative="1">
+      <w:start w:val="1"/>
+      <w:numFmt w:val="bullet"/>
+      <w:lvlText w:val=""/>
+      <w:lvlJc w:val="left"/>
+      <w:pPr>
+        <w:ind w:left="2160" w:hanging="360"/>
+      </w:pPr>
+      <w:rPr>
+        <w:rFonts w:ascii="Wingdings" w:hAnsi="Wingdings" w:hint="default"/>
+      </w:rPr>
+    </w:lvl>
+    <w:lvl w:ilvl="3" w:tplc="04090001" w:tentative="1">
+      <w:start w:val="1"/>
+      <w:numFmt w:val="bullet"/>
+      <w:lvlText w:val=""/>
+      <w:lvlJc w:val="left"/>
+      <w:pPr>
+        <w:ind w:left="2880" w:hanging="360"/>
+      </w:pPr>
+      <w:rPr>
+        <w:rFonts w:ascii="Symbol" w:hAnsi="Symbol" w:hint="default"/>
+      </w:rPr>
+    </w:lvl>
+    <w:lvl w:ilvl="4" w:tplc="04090003" w:tentative="1">
+      <w:start w:val="1"/>
+      <w:numFmt w:val="bullet"/>
+      <w:lvlText w:val="o"/>
+      <w:lvlJc w:val="left"/>
+      <w:pPr>
+        <w:ind w:left="3600" w:hanging="360"/>
+      </w:pPr>
+      <w:rPr>
+        <w:rFonts w:ascii="Courier New" w:hAnsi="Courier New" w:cs="Courier New" w:hint="default"/>
+      </w:rPr>
+    </w:lvl>
+    <w:lvl w:ilvl="5" w:tplc="04090005" w:tentative="1">
+      <w:start w:val="1"/>
+      <w:numFmt w:val="bullet"/>
+      <w:lvlText w:val=""/>
+      <w:lvlJc w:val="left"/>
+      <w:pPr>
+        <w:ind w:left="4320" w:hanging="360"/>
+      </w:pPr>
+      <w:rPr>
+        <w:rFonts w:ascii="Wingdings" w:hAnsi="Wingdings" w:hint="default"/>
+      </w:rPr>
+    </w:lvl>
+    <w:lvl w:ilvl="6" w:tplc="04090001" w:tentative="1">
+      <w:start w:val="1"/>
+      <w:numFmt w:val="bullet"/>
+      <w:lvlText w:val=""/>
+      <w:lvlJc w:val="left"/>
+      <w:pPr>
+        <w:ind w:left="5040" w:hanging="360"/>
+      </w:pPr>
+      <w:rPr>
+        <w:rFonts w:ascii="Symbol" w:hAnsi="Symbol" w:hint="default"/>
+      </w:rPr>
+    </w:lvl>
+    <w:lvl w:ilvl="7" w:tplc="04090003" w:tentative="1">
+      <w:start w:val="1"/>
+      <w:numFmt w:val="bullet"/>
+      <w:lvlText w:val="o"/>
+      <w:lvlJc w:val="left"/>
+      <w:pPr>
+        <w:ind w:left="5760" w:hanging="360"/>
+      </w:pPr>
+      <w:rPr>
+        <w:rFonts w:ascii="Courier New" w:hAnsi="Courier New" w:cs="Courier New" w:hint="default"/>
+      </w:rPr>
+    </w:lvl>
+    <w:lvl w:ilvl="8" w:tplc="04090005" w:tentative="1">
+      <w:start w:val="1"/>
+      <w:numFmt w:val="bullet"/>
+      <w:lvlText w:val=""/>
+      <w:lvlJc w:val="left"/>
+      <w:pPr>
+        <w:ind w:left="6480" w:hanging="360"/>
+      </w:pPr>
+      <w:rPr>
+        <w:rFonts w:ascii="Wingdings" w:hAnsi="Wingdings" w:hint="default"/>
+      </w:rPr>
+    </w:lvl>
+  </w:abstractNum>
   <w:num w:numId="1" w16cid:durableId="881331017">
     <w:abstractNumId w:val="0"/>
   </w:num>
   <w:num w:numId="2" w16cid:durableId="1478961565">
     <w:abstractNumId w:val="1"/>
+  </w:num>
+  <w:num w:numId="3" w16cid:durableId="1541237406">
+    <w:abstractNumId w:val="2"/>
+  </w:num>
+  <w:num w:numId="4" w16cid:durableId="1666861745">
+    <w:abstractNumId w:val="3"/>
   </w:num>
 </w:numbering>
 </file>

</xml_diff>